<commit_message>
Added tricky test for MissedNumber
</commit_message>
<xml_diff>
--- a/cms/tasks/MissedNumber/Statement.docx
+++ b/cms/tasks/MissedNumber/Statement.docx
@@ -37,7 +37,6 @@
         </w:rPr>
         <w:t> </w:t>
       </w:r>
-      <w:proofErr w:type="gramStart"/>
       <w:r>
         <w:rPr>
           <w:rFonts w:ascii="MathJax_Main" w:eastAsia="Times New Roman" w:hAnsi="MathJax_Main" w:cs="Times New Roman"/>
@@ -73,7 +72,6 @@
         </w:rPr>
         <w:t>,</w:t>
       </w:r>
-      <w:proofErr w:type="gramEnd"/>
       <w:r>
         <w:rPr>
           <w:rFonts w:ascii="MathJax_Main" w:eastAsia="Times New Roman" w:hAnsi="MathJax_Main" w:cs="Times New Roman"/>
@@ -643,7 +641,6 @@
           <w:sz w:val="27"/>
           <w:szCs w:val="27"/>
           <w:bdr w:val="none" w:sz="0" w:space="0" w:color="auto" w:frame="1"/>
-          <w:lang w:val="ru-RU"/>
         </w:rPr>
       </w:pPr>
       <w:r>
@@ -657,7 +654,6 @@
         </w:rPr>
         <w:t xml:space="preserve">2 &lt;= </w:t>
       </w:r>
-      <w:proofErr w:type="gramStart"/>
       <w:r>
         <w:rPr>
           <w:rFonts w:ascii="MathJax_Main" w:eastAsia="Times New Roman" w:hAnsi="MathJax_Main" w:cs="Times New Roman"/>
@@ -677,19 +673,60 @@
           <w:bdr w:val="none" w:sz="0" w:space="0" w:color="auto" w:frame="1"/>
           <w:lang w:val="ru-RU"/>
         </w:rPr>
-        <w:t xml:space="preserve">  &lt;</w:t>
-      </w:r>
-      <w:proofErr w:type="gramEnd"/>
-      <w:r>
-        <w:rPr>
-          <w:rFonts w:ascii="MathJax_Main" w:eastAsia="Times New Roman" w:hAnsi="MathJax_Main" w:cs="Times New Roman"/>
-          <w:color w:val="000000"/>
-          <w:sz w:val="27"/>
-          <w:szCs w:val="27"/>
-          <w:bdr w:val="none" w:sz="0" w:space="0" w:color="auto" w:frame="1"/>
-          <w:lang w:val="ru-RU"/>
-        </w:rPr>
-        <w:t>= 100000</w:t>
+        <w:t xml:space="preserve">  &lt;= 1</w:t>
+      </w:r>
+      <w:r>
+        <w:rPr>
+          <w:rFonts w:ascii="MathJax_Main" w:eastAsia="Times New Roman" w:hAnsi="MathJax_Main" w:cs="Times New Roman"/>
+          <w:color w:val="000000"/>
+          <w:sz w:val="27"/>
+          <w:szCs w:val="27"/>
+          <w:bdr w:val="none" w:sz="0" w:space="0" w:color="auto" w:frame="1"/>
+        </w:rPr>
+        <w:t>0</w:t>
+      </w:r>
+      <w:r>
+        <w:rPr>
+          <w:rFonts w:ascii="MathJax_Main" w:eastAsia="Times New Roman" w:hAnsi="MathJax_Main" w:cs="Times New Roman"/>
+          <w:color w:val="000000"/>
+          <w:sz w:val="27"/>
+          <w:szCs w:val="27"/>
+          <w:bdr w:val="none" w:sz="0" w:space="0" w:color="auto" w:frame="1"/>
+          <w:lang w:val="ru-RU"/>
+        </w:rPr>
+        <w:t>`</w:t>
+      </w:r>
+      <w:r>
+        <w:rPr>
+          <w:rFonts w:ascii="MathJax_Main" w:eastAsia="Times New Roman" w:hAnsi="MathJax_Main" w:cs="Times New Roman"/>
+          <w:color w:val="000000"/>
+          <w:sz w:val="27"/>
+          <w:szCs w:val="27"/>
+          <w:bdr w:val="none" w:sz="0" w:space="0" w:color="auto" w:frame="1"/>
+          <w:lang w:val="ru-RU"/>
+        </w:rPr>
+        <w:t>000</w:t>
+      </w:r>
+      <w:r>
+        <w:rPr>
+          <w:rFonts w:ascii="MathJax_Main" w:eastAsia="Times New Roman" w:hAnsi="MathJax_Main" w:cs="Times New Roman"/>
+          <w:color w:val="000000"/>
+          <w:sz w:val="27"/>
+          <w:szCs w:val="27"/>
+          <w:bdr w:val="none" w:sz="0" w:space="0" w:color="auto" w:frame="1"/>
+          <w:lang w:val="ru-RU"/>
+        </w:rPr>
+        <w:t>`00</w:t>
+      </w:r>
+      <w:r>
+        <w:rPr>
+          <w:rFonts w:ascii="MathJax_Main" w:eastAsia="Times New Roman" w:hAnsi="MathJax_Main" w:cs="Times New Roman"/>
+          <w:color w:val="000000"/>
+          <w:sz w:val="27"/>
+          <w:szCs w:val="27"/>
+          <w:bdr w:val="none" w:sz="0" w:space="0" w:color="auto" w:frame="1"/>
+        </w:rPr>
+        <w:t>0</w:t>
       </w:r>
     </w:p>
     <w:p>
@@ -827,27 +864,15 @@
           <w:szCs w:val="28"/>
         </w:rPr>
       </w:pPr>
-      <w:proofErr w:type="spellStart"/>
-      <w:r>
-        <w:rPr>
-          <w:rFonts w:ascii="Verdana" w:eastAsia="Times New Roman" w:hAnsi="Verdana" w:cs="Times New Roman"/>
-          <w:color w:val="000000"/>
-          <w:sz w:val="27"/>
-          <w:szCs w:val="27"/>
-          <w:shd w:val="clear" w:color="auto" w:fill="FFFFFF"/>
-        </w:rPr>
-        <w:t>Вывод</w:t>
-      </w:r>
-      <w:proofErr w:type="spellEnd"/>
-      <w:r>
-        <w:rPr>
-          <w:rFonts w:ascii="Verdana" w:eastAsia="Times New Roman" w:hAnsi="Verdana" w:cs="Times New Roman"/>
-          <w:color w:val="000000"/>
-          <w:sz w:val="27"/>
-          <w:szCs w:val="27"/>
-          <w:shd w:val="clear" w:color="auto" w:fill="FFFFFF"/>
-        </w:rPr>
-        <w:t>:</w:t>
+      <w:r>
+        <w:rPr>
+          <w:rFonts w:ascii="Verdana" w:eastAsia="Times New Roman" w:hAnsi="Verdana" w:cs="Times New Roman"/>
+          <w:color w:val="000000"/>
+          <w:sz w:val="27"/>
+          <w:szCs w:val="27"/>
+          <w:shd w:val="clear" w:color="auto" w:fill="FFFFFF"/>
+        </w:rPr>
+        <w:t>Вывод:</w:t>
       </w:r>
       <w:r>
         <w:rPr>

</xml_diff>